<commit_message>
just need to go through one more time
</commit_message>
<xml_diff>
--- a/HW4/HW4.docx
+++ b/HW4/HW4.docx
@@ -42,7 +42,7 @@
         <w:pStyle w:val="Heading1"/>
       </w:pPr>
       <w:r>
-        <w:t xml:space="preserve">Q1 **</w:t>
+        <w:t xml:space="preserve">Q1</w:t>
       </w:r>
     </w:p>
     <w:p>
@@ -552,43 +552,22 @@
         <w:pStyle w:val="BodyText"/>
       </w:pPr>
       <w:r>
-        <w:t xml:space="preserve">The test statistics is</w:t>
+        <w:t xml:space="preserve">The test statistics is 4.24.</w:t>
       </w:r>
       <w:r>
         <w:t xml:space="preserve"> </w:t>
       </w:r>
       <w:r>
-        <w:rPr>
-          <w:rStyle w:val="VerbatimChar"/>
-        </w:rPr>
-        <w:t xml:space="preserve">ts</w:t>
-      </w:r>
-      <w:r>
-        <w:t xml:space="preserve">.</w:t>
-      </w:r>
-      <w:r>
-        <w:t xml:space="preserve"> </w:t>
-      </w:r>
-      <w:r>
-        <w:t xml:space="preserve">The p-value is</w:t>
-      </w:r>
-      <w:r>
-        <w:t xml:space="preserve"> </w:t>
-      </w:r>
-      <w:r>
-        <w:rPr>
-          <w:rStyle w:val="VerbatimChar"/>
-        </w:rPr>
-        <w:t xml:space="preserve">pval</w:t>
-      </w:r>
-      <w:r>
-        <w:t xml:space="preserve">.</w:t>
-      </w:r>
-      <w:r>
-        <w:br/>
-      </w:r>
-      <w:r>
-        <w:t xml:space="preserve">Based on the p-value, XXXXXXXXXXXXX</w:t>
+        <w:t xml:space="preserve">The p-value is 4.9594777</w:t>
+      </w:r>
+      <w:r>
+        <w:t xml:space="preserve">^{-4}.</w:t>
+      </w:r>
+      <w:r>
+        <w:br/>
+      </w:r>
+      <w:r>
+        <w:t xml:space="preserve">The p-value is less than 0.05. Therefore, the null hypothesis should be rejected. We find evidence that there is a difference in means.</w:t>
       </w:r>
     </w:p>
     <w:bookmarkEnd w:id="27"/>
@@ -606,7 +585,7 @@
         <w:pStyle w:val="FirstParagraph"/>
       </w:pPr>
       <w:r>
-        <w:t xml:space="preserve">The p-value is the probability of observing the test statistic (4.24) as or more supportive of the alternative hypothesis (u1 - u2 does not equal 0) than the actual observed value, given the null hypothesis is true. In other words, the probability;ity that if H0: u1 - u2 = 0 was true, a new sample of data would give a test statistic at least as large as 4.24 in absolute magnitude.</w:t>
+        <w:t xml:space="preserve">The p-value is the probability that a new sample would produce would produce a test statistic at least as large as 4.24 in magnitude if the null hypothesis were true.</w:t>
       </w:r>
     </w:p>
     <w:bookmarkEnd w:id="28"/>
@@ -940,34 +919,7 @@
         <w:pStyle w:val="FirstParagraph"/>
       </w:pPr>
       <w:r>
-        <w:t xml:space="preserve">B. T-test output above. The test statistic is</w:t>
-      </w:r>
-      <w:r>
-        <w:t xml:space="preserve"> </w:t>
-      </w:r>
-      <w:r>
-        <w:rPr>
-          <w:rStyle w:val="VerbatimChar"/>
-        </w:rPr>
-        <w:t xml:space="preserve">ts</w:t>
-      </w:r>
-      <w:r>
-        <w:t xml:space="preserve"> </w:t>
-      </w:r>
-      <w:r>
-        <w:t xml:space="preserve">and the p-value is</w:t>
-      </w:r>
-      <w:r>
-        <w:t xml:space="preserve"> </w:t>
-      </w:r>
-      <w:r>
-        <w:rPr>
-          <w:rStyle w:val="VerbatimChar"/>
-        </w:rPr>
-        <w:t xml:space="preserve">pval</w:t>
-      </w:r>
-      <w:r>
-        <w:t xml:space="preserve">.</w:t>
+        <w:t xml:space="preserve">B. T-test output above. The test statistic is -0.8609794 and the p-value is 0.4115991.</w:t>
       </w:r>
     </w:p>
     <w:p>
@@ -1066,7 +1018,7 @@
         <w:pStyle w:val="BodyText"/>
       </w:pPr>
       <w:r>
-        <w:t xml:space="preserve">The p-value (0.41) is greater than alpha, which indicates failing to reject the null hypothesis (difference of means = 0). Therefore, we did not find evidence that there is a difference between means. Additionally, the confidence interval of -9.37 to 4.21 includes 0, indicating that we can conclude that there is not a difference between means. ***</w:t>
+        <w:t xml:space="preserve">The p-value (0.41) is greater than alpha, which indicates failing to reject the null hypothesis. Therefore, we did not find evidence that there is a difference between means. Additionally, the confidence interval of -9.37 to 4.21 includes 0, indicating that we can conclude that there is not a difference between means.</w:t>
       </w:r>
     </w:p>
     <w:bookmarkStart w:id="35" w:name="Xe5d650ed297489df4019034a2976dc114c3cbec"/>
@@ -2364,12 +2316,6 @@
           <w:rStyle w:val="NormalTok"/>
         </w:rPr>
         <w:t xml:space="preserve">p.value </w:t>
-      </w:r>
-      <w:r>
-        <w:rPr>
-          <w:rStyle w:val="DocumentationTok"/>
-        </w:rPr>
-        <w:t xml:space="preserve">## do I need to multiple by 2, how to use to reject or ftr the Ho</w:t>
       </w:r>
       <w:r>
         <w:br/>

</xml_diff>